<commit_message>
se agrega archivo js, y modificaciones
</commit_message>
<xml_diff>
--- a/borrador/GIT.docx
+++ b/borrador/GIT.docx
@@ -697,9 +697,17 @@
       <w:r>
         <w:rPr>
           <w:rFonts w:ascii="Times New Roman" w:hAnsi="Times New Roman"/>
-          <w:lang w:val="es-MX"/>
-        </w:rPr>
-        <w:t xml:space="preserve">git checkout -b </w:t>
+          <w:u w:val="single"/>
+          <w:lang w:val="es-MX"/>
+        </w:rPr>
+        <w:t>git checkout</w:t>
+      </w:r>
+      <w:r>
+        <w:rPr>
+          <w:rFonts w:ascii="Times New Roman" w:hAnsi="Times New Roman"/>
+          <w:lang w:val="es-MX"/>
+        </w:rPr>
+        <w:t xml:space="preserve"> -b </w:t>
       </w:r>
       <w:r>
         <w:rPr>
@@ -1726,6 +1734,7 @@
   <w:style w:type="character" w:default="1" w:styleId="Fuentedeprrafopredeter">
     <w:name w:val="Default Paragraph Font"/>
     <w:uiPriority w:val="1"/>
+    <w:semiHidden/>
     <w:unhideWhenUsed/>
   </w:style>
   <w:style w:type="table" w:default="1" w:styleId="Tablanormal">

</xml_diff>

<commit_message>
se agregan las modificaciones de hoy
</commit_message>
<xml_diff>
--- a/borrador/GIT.docx
+++ b/borrador/GIT.docx
@@ -522,6 +522,13 @@
         </w:rPr>
         <w:t>mv + “archivo” + “archivo1” =&gt; cambiar el nombre de los archivos</w:t>
       </w:r>
+      <w:r>
+        <w:rPr>
+          <w:rFonts w:ascii="Times New Roman" w:hAnsi="Times New Roman"/>
+          <w:lang w:val="es-MX"/>
+        </w:rPr>
+        <w:t xml:space="preserve"> </w:t>
+      </w:r>
     </w:p>
     <w:p>
       <w:pPr>
@@ -648,6 +655,54 @@
           <w:lang w:val="es-MX"/>
         </w:rPr>
         <w:t xml:space="preserve">, en diferentes ramas se puede estar trabajando el código </w:t>
+      </w:r>
+    </w:p>
+    <w:p>
+      <w:pPr>
+        <w:ind w:left="708" w:hanging="708"/>
+        <w:rPr>
+          <w:rFonts w:ascii="Times New Roman" w:hAnsi="Times New Roman"/>
+          <w:lang w:val="es-MX"/>
+        </w:rPr>
+      </w:pPr>
+      <w:r>
+        <w:rPr>
+          <w:rFonts w:ascii="Times New Roman" w:hAnsi="Times New Roman"/>
+          <w:lang w:val="es-MX"/>
+        </w:rPr>
+        <w:t>Una rama es una línea de trabajo separada dentro del mismo proyecto.</w:t>
+      </w:r>
+    </w:p>
+    <w:p>
+      <w:pPr>
+        <w:ind w:left="708" w:hanging="708"/>
+        <w:rPr>
+          <w:rFonts w:ascii="Times New Roman" w:hAnsi="Times New Roman"/>
+          <w:lang w:val="es-MX"/>
+        </w:rPr>
+      </w:pPr>
+      <w:proofErr w:type="spellStart"/>
+      <w:r>
+        <w:rPr>
+          <w:rFonts w:ascii="Segoe UI Emoji" w:hAnsi="Segoe UI Emoji" w:cs="Segoe UI Emoji"/>
+          <w:lang w:val="es-MX"/>
+        </w:rPr>
+        <w:t>cc</w:t>
+      </w:r>
+      <w:r>
+        <w:rPr>
+          <w:rFonts w:ascii="Times New Roman" w:hAnsi="Times New Roman"/>
+          <w:lang w:val="es-MX"/>
+        </w:rPr>
+        <w:t>Te</w:t>
+      </w:r>
+      <w:proofErr w:type="spellEnd"/>
+      <w:r>
+        <w:rPr>
+          <w:rFonts w:ascii="Times New Roman" w:hAnsi="Times New Roman"/>
+          <w:lang w:val="es-MX"/>
+        </w:rPr>
+        <w:t xml:space="preserve"> permite trabajar en cambios sin dañar la rama principal.</w:t>
       </w:r>
     </w:p>
     <w:p>
@@ -813,6 +868,7 @@
         <w:rPr>
           <w:rFonts w:ascii="Times New Roman" w:hAnsi="Times New Roman"/>
         </w:rPr>
+        <w:lastRenderedPageBreak/>
         <w:t xml:space="preserve">git push =&gt; después de conectar el repositorio de local con el github, este comando agrega todos los cambios </w:t>
       </w:r>
     </w:p>
@@ -1734,7 +1790,6 @@
   <w:style w:type="character" w:default="1" w:styleId="Fuentedeprrafopredeter">
     <w:name w:val="Default Paragraph Font"/>
     <w:uiPriority w:val="1"/>
-    <w:semiHidden/>
     <w:unhideWhenUsed/>
   </w:style>
   <w:style w:type="table" w:default="1" w:styleId="Tablanormal">

</xml_diff>

<commit_message>
se agrega en la rama sebastian nuevo archivo
</commit_message>
<xml_diff>
--- a/borrador/GIT.docx
+++ b/borrador/GIT.docx
@@ -522,6 +522,13 @@
         </w:rPr>
         <w:t>mv + “archivo” + “archivo1” =&gt; cambiar el nombre de los archivos</w:t>
       </w:r>
+      <w:r>
+        <w:rPr>
+          <w:rFonts w:ascii="Times New Roman" w:hAnsi="Times New Roman"/>
+          <w:lang w:val="es-MX"/>
+        </w:rPr>
+        <w:t xml:space="preserve"> </w:t>
+      </w:r>
     </w:p>
     <w:p>
       <w:pPr>
@@ -648,6 +655,54 @@
           <w:lang w:val="es-MX"/>
         </w:rPr>
         <w:t xml:space="preserve">, en diferentes ramas se puede estar trabajando el código </w:t>
+      </w:r>
+    </w:p>
+    <w:p>
+      <w:pPr>
+        <w:ind w:left="708" w:hanging="708"/>
+        <w:rPr>
+          <w:rFonts w:ascii="Times New Roman" w:hAnsi="Times New Roman"/>
+          <w:lang w:val="es-MX"/>
+        </w:rPr>
+      </w:pPr>
+      <w:r>
+        <w:rPr>
+          <w:rFonts w:ascii="Times New Roman" w:hAnsi="Times New Roman"/>
+          <w:lang w:val="es-MX"/>
+        </w:rPr>
+        <w:t>Una rama es una línea de trabajo separada dentro del mismo proyecto.</w:t>
+      </w:r>
+    </w:p>
+    <w:p>
+      <w:pPr>
+        <w:ind w:left="708" w:hanging="708"/>
+        <w:rPr>
+          <w:rFonts w:ascii="Times New Roman" w:hAnsi="Times New Roman"/>
+          <w:lang w:val="es-MX"/>
+        </w:rPr>
+      </w:pPr>
+      <w:proofErr w:type="spellStart"/>
+      <w:r>
+        <w:rPr>
+          <w:rFonts w:ascii="Segoe UI Emoji" w:hAnsi="Segoe UI Emoji" w:cs="Segoe UI Emoji"/>
+          <w:lang w:val="es-MX"/>
+        </w:rPr>
+        <w:t>cc</w:t>
+      </w:r>
+      <w:r>
+        <w:rPr>
+          <w:rFonts w:ascii="Times New Roman" w:hAnsi="Times New Roman"/>
+          <w:lang w:val="es-MX"/>
+        </w:rPr>
+        <w:t>Te</w:t>
+      </w:r>
+      <w:proofErr w:type="spellEnd"/>
+      <w:r>
+        <w:rPr>
+          <w:rFonts w:ascii="Times New Roman" w:hAnsi="Times New Roman"/>
+          <w:lang w:val="es-MX"/>
+        </w:rPr>
+        <w:t xml:space="preserve"> permite trabajar en cambios sin dañar la rama principal.</w:t>
       </w:r>
     </w:p>
     <w:p>
@@ -813,6 +868,7 @@
         <w:rPr>
           <w:rFonts w:ascii="Times New Roman" w:hAnsi="Times New Roman"/>
         </w:rPr>
+        <w:lastRenderedPageBreak/>
         <w:t xml:space="preserve">git push =&gt; después de conectar el repositorio de local con el github, este comando agrega todos los cambios </w:t>
       </w:r>
     </w:p>
@@ -1734,7 +1790,6 @@
   <w:style w:type="character" w:default="1" w:styleId="Fuentedeprrafopredeter">
     <w:name w:val="Default Paragraph Font"/>
     <w:uiPriority w:val="1"/>
-    <w:semiHidden/>
     <w:unhideWhenUsed/>
   </w:style>
   <w:style w:type="table" w:default="1" w:styleId="Tablanormal">

</xml_diff>

<commit_message>
se agrega las carpeta de c#, y app
</commit_message>
<xml_diff>
--- a/borrador/GIT.docx
+++ b/borrador/GIT.docx
@@ -522,6 +522,13 @@
         </w:rPr>
         <w:t>mv + “archivo” + “archivo1” =&gt; cambiar el nombre de los archivos</w:t>
       </w:r>
+      <w:r>
+        <w:rPr>
+          <w:rFonts w:ascii="Times New Roman" w:hAnsi="Times New Roman"/>
+          <w:lang w:val="es-MX"/>
+        </w:rPr>
+        <w:t xml:space="preserve"> </w:t>
+      </w:r>
     </w:p>
     <w:p>
       <w:pPr>
@@ -648,6 +655,54 @@
           <w:lang w:val="es-MX"/>
         </w:rPr>
         <w:t xml:space="preserve">, en diferentes ramas se puede estar trabajando el código </w:t>
+      </w:r>
+    </w:p>
+    <w:p>
+      <w:pPr>
+        <w:ind w:left="708" w:hanging="708"/>
+        <w:rPr>
+          <w:rFonts w:ascii="Times New Roman" w:hAnsi="Times New Roman"/>
+          <w:lang w:val="es-MX"/>
+        </w:rPr>
+      </w:pPr>
+      <w:r>
+        <w:rPr>
+          <w:rFonts w:ascii="Times New Roman" w:hAnsi="Times New Roman"/>
+          <w:lang w:val="es-MX"/>
+        </w:rPr>
+        <w:t>Una rama es una línea de trabajo separada dentro del mismo proyecto.</w:t>
+      </w:r>
+    </w:p>
+    <w:p>
+      <w:pPr>
+        <w:ind w:left="708" w:hanging="708"/>
+        <w:rPr>
+          <w:rFonts w:ascii="Times New Roman" w:hAnsi="Times New Roman"/>
+          <w:lang w:val="es-MX"/>
+        </w:rPr>
+      </w:pPr>
+      <w:proofErr w:type="spellStart"/>
+      <w:r>
+        <w:rPr>
+          <w:rFonts w:ascii="Segoe UI Emoji" w:hAnsi="Segoe UI Emoji" w:cs="Segoe UI Emoji"/>
+          <w:lang w:val="es-MX"/>
+        </w:rPr>
+        <w:t>cc</w:t>
+      </w:r>
+      <w:r>
+        <w:rPr>
+          <w:rFonts w:ascii="Times New Roman" w:hAnsi="Times New Roman"/>
+          <w:lang w:val="es-MX"/>
+        </w:rPr>
+        <w:t>Te</w:t>
+      </w:r>
+      <w:proofErr w:type="spellEnd"/>
+      <w:r>
+        <w:rPr>
+          <w:rFonts w:ascii="Times New Roman" w:hAnsi="Times New Roman"/>
+          <w:lang w:val="es-MX"/>
+        </w:rPr>
+        <w:t xml:space="preserve"> permite trabajar en cambios sin dañar la rama principal.</w:t>
       </w:r>
     </w:p>
     <w:p>
@@ -813,6 +868,7 @@
         <w:rPr>
           <w:rFonts w:ascii="Times New Roman" w:hAnsi="Times New Roman"/>
         </w:rPr>
+        <w:lastRenderedPageBreak/>
         <w:t xml:space="preserve">git push =&gt; después de conectar el repositorio de local con el github, este comando agrega todos los cambios </w:t>
       </w:r>
     </w:p>

</xml_diff>